<commit_message>
Model accuracy image added
</commit_message>
<xml_diff>
--- a/NER_Model/Instructions_project.docx
+++ b/NER_Model/Instructions_project.docx
@@ -384,13 +384,8 @@
       </w:r>
     </w:p>
     <w:p>
-      <w:proofErr w:type="gramStart"/>
-      <w:r>
-        <w:t>( .</w:t>
-      </w:r>
-      <w:proofErr w:type="gramEnd"/>
-      <w:r>
-        <w:t>\</w:t>
+      <w:r>
+        <w:t>( .\</w:t>
       </w:r>
       <w:r>
         <w:t xml:space="preserve"> </w:t>
@@ -925,12 +920,10 @@
         <w:t xml:space="preserve"> </w:t>
       </w:r>
       <w:proofErr w:type="spellStart"/>
-      <w:proofErr w:type="gramStart"/>
       <w:r>
         <w:t>deu.traineddata</w:t>
       </w:r>
       <w:proofErr w:type="spellEnd"/>
-      <w:proofErr w:type="gramEnd"/>
       <w:r>
         <w:t xml:space="preserve"> </w:t>
       </w:r>
@@ -1409,17 +1402,12 @@
         <w:t xml:space="preserve"> -U </w:t>
       </w:r>
       <w:proofErr w:type="spellStart"/>
-      <w:proofErr w:type="gramStart"/>
       <w:r>
         <w:t>spacy</w:t>
       </w:r>
       <w:proofErr w:type="spellEnd"/>
       <w:r>
-        <w:t xml:space="preserve">  )</w:t>
-      </w:r>
-      <w:proofErr w:type="gramEnd"/>
-      <w:r>
-        <w:t xml:space="preserve"> </w:t>
+        <w:t xml:space="preserve">  ) </w:t>
       </w:r>
       <w:proofErr w:type="spellStart"/>
       <w:r>
@@ -1484,19 +1472,11 @@
       </w:r>
       <w:proofErr w:type="spellStart"/>
       <w:r>
-        <w:t>de_core_news_</w:t>
-      </w:r>
-      <w:proofErr w:type="gramStart"/>
-      <w:r>
-        <w:t>sm</w:t>
-      </w:r>
-      <w:proofErr w:type="spellEnd"/>
-      <w:r>
-        <w:t xml:space="preserve"> )</w:t>
-      </w:r>
-      <w:proofErr w:type="gramEnd"/>
-      <w:r>
-        <w:t xml:space="preserve"> </w:t>
+        <w:t>de_core_news_sm</w:t>
+      </w:r>
+      <w:proofErr w:type="spellEnd"/>
+      <w:r>
+        <w:t xml:space="preserve"> ) </w:t>
       </w:r>
       <w:r>
         <w:sym w:font="Wingdings" w:char="F0E0"/>
@@ -1805,7 +1785,6 @@
         <w:t xml:space="preserve"> </w:t>
       </w:r>
       <w:proofErr w:type="spellStart"/>
-      <w:proofErr w:type="gramStart"/>
       <w:r>
         <w:rPr>
           <w:b/>
@@ -1849,7 +1828,6 @@
         <w:t>o</w:t>
       </w:r>
       <w:proofErr w:type="spellEnd"/>
-      <w:proofErr w:type="gramEnd"/>
       <w:r>
         <w:rPr>
           <w:b/>
@@ -2368,7 +2346,6 @@
         <w:t xml:space="preserve"> </w:t>
       </w:r>
       <w:proofErr w:type="spellStart"/>
-      <w:proofErr w:type="gramStart"/>
       <w:r>
         <w:t>your</w:t>
       </w:r>
@@ -2381,7 +2358,6 @@
         <w:t>ipynb</w:t>
       </w:r>
       <w:proofErr w:type="spellEnd"/>
-      <w:proofErr w:type="gramEnd"/>
       <w:r>
         <w:t xml:space="preserve"> </w:t>
       </w:r>
@@ -3114,7 +3090,6 @@
       </w:r>
     </w:p>
     <w:p>
-      <w:proofErr w:type="gramStart"/>
       <w:r>
         <w:t xml:space="preserve">( </w:t>
       </w:r>
@@ -3123,7 +3098,6 @@
         <w:t>python</w:t>
       </w:r>
       <w:proofErr w:type="spellEnd"/>
-      <w:proofErr w:type="gramEnd"/>
       <w:r>
         <w:t xml:space="preserve"> -m </w:t>
       </w:r>
@@ -3451,7 +3425,6 @@
         <w:t xml:space="preserve"> and </w:t>
       </w:r>
       <w:proofErr w:type="spellStart"/>
-      <w:proofErr w:type="gramStart"/>
       <w:r>
         <w:t>done</w:t>
       </w:r>
@@ -3459,7 +3432,6 @@
       <w:r>
         <w:t xml:space="preserve"> !</w:t>
       </w:r>
-      <w:proofErr w:type="gramEnd"/>
     </w:p>
     <w:p>
       <w:r>
@@ -3617,7 +3589,6 @@
         <w:t xml:space="preserve"> </w:t>
       </w:r>
       <w:proofErr w:type="spellStart"/>
-      <w:proofErr w:type="gramStart"/>
       <w:r>
         <w:t>make</w:t>
       </w:r>
@@ -3630,7 +3601,6 @@
         <w:t>new</w:t>
       </w:r>
       <w:proofErr w:type="spellEnd"/>
-      <w:proofErr w:type="gramEnd"/>
       <w:r>
         <w:t xml:space="preserve"> </w:t>
       </w:r>
@@ -4005,17 +3975,12 @@
         <w:t xml:space="preserve"> </w:t>
       </w:r>
       <w:proofErr w:type="spellStart"/>
-      <w:proofErr w:type="gramStart"/>
       <w:r>
         <w:t>python</w:t>
       </w:r>
       <w:proofErr w:type="spellEnd"/>
       <w:r>
-        <w:t xml:space="preserve"> .</w:t>
-      </w:r>
-      <w:proofErr w:type="gramEnd"/>
-      <w:r>
-        <w:t>\preprocess.py</w:t>
+        <w:t xml:space="preserve"> .\preprocess.py</w:t>
       </w:r>
       <w:r>
         <w:t xml:space="preserve"> </w:t>
@@ -4300,17 +4265,12 @@
         <w:t xml:space="preserve"> –</w:t>
       </w:r>
       <w:proofErr w:type="spellStart"/>
-      <w:proofErr w:type="gramStart"/>
       <w:r>
         <w:t>output</w:t>
       </w:r>
       <w:proofErr w:type="spellEnd"/>
       <w:r>
-        <w:t xml:space="preserve"> .</w:t>
-      </w:r>
-      <w:proofErr w:type="gramEnd"/>
-      <w:r>
-        <w:t>\</w:t>
+        <w:t xml:space="preserve"> .\</w:t>
       </w:r>
       <w:proofErr w:type="spellStart"/>
       <w:r>
@@ -4472,6 +4432,7 @@
         <w:t xml:space="preserve"> NER-Model</w:t>
       </w:r>
     </w:p>
+    <w:p/>
     <w:p>
       <w:r>
         <w:rPr>
@@ -4479,10 +4440,10 @@
         </w:rPr>
         <w:lastRenderedPageBreak/>
         <w:drawing>
-          <wp:inline distT="0" distB="0" distL="0" distR="0" wp14:anchorId="79B96D16" wp14:editId="3D5D77B4">
-            <wp:extent cx="5695950" cy="5057775"/>
-            <wp:effectExtent l="0" t="0" r="0" b="9525"/>
-            <wp:docPr id="5" name="Grafik 5" descr="Ein Bild, das Text enthält.&#10;&#10;Automatisch generierte Beschreibung"/>
+          <wp:inline distT="0" distB="0" distL="0" distR="0" wp14:anchorId="073BCF74" wp14:editId="40619EB9">
+            <wp:extent cx="5760720" cy="5753100"/>
+            <wp:effectExtent l="0" t="0" r="0" b="0"/>
+            <wp:docPr id="6" name="Grafik 6" descr="Ein Bild, das Text enthält.&#10;&#10;Automatisch generierte Beschreibung"/>
             <wp:cNvGraphicFramePr>
               <a:graphicFrameLocks xmlns:a="http://schemas.openxmlformats.org/drawingml/2006/main" noChangeAspect="1"/>
             </wp:cNvGraphicFramePr>
@@ -4490,7 +4451,7 @@
               <a:graphicData uri="http://schemas.openxmlformats.org/drawingml/2006/picture">
                 <pic:pic xmlns:pic="http://schemas.openxmlformats.org/drawingml/2006/picture">
                   <pic:nvPicPr>
-                    <pic:cNvPr id="5" name="Grafik 5" descr="Ein Bild, das Text enthält.&#10;&#10;Automatisch generierte Beschreibung"/>
+                    <pic:cNvPr id="6" name="Grafik 6" descr="Ein Bild, das Text enthält.&#10;&#10;Automatisch generierte Beschreibung"/>
                     <pic:cNvPicPr>
                       <a:picLocks noChangeAspect="1" noChangeArrowheads="1"/>
                     </pic:cNvPicPr>
@@ -4511,7 +4472,7 @@
                   <pic:spPr bwMode="auto">
                     <a:xfrm>
                       <a:off x="0" y="0"/>
-                      <a:ext cx="5695950" cy="5057775"/>
+                      <a:ext cx="5760720" cy="5753100"/>
                     </a:xfrm>
                     <a:prstGeom prst="rect">
                       <a:avLst/>
@@ -4528,7 +4489,6 @@
         </w:drawing>
       </w:r>
     </w:p>
-    <w:p/>
     <w:p>
       <w:r>
         <w:t xml:space="preserve">29. </w:t>
@@ -4841,15 +4801,7 @@
       </w:r>
       <w:proofErr w:type="spellEnd"/>
       <w:r>
-        <w:t xml:space="preserve"> 05_Final_</w:t>
-      </w:r>
-      <w:proofErr w:type="gramStart"/>
-      <w:r>
-        <w:t>predictions.ipynb</w:t>
-      </w:r>
-      <w:proofErr w:type="gramEnd"/>
-      <w:r>
-        <w:t xml:space="preserve"> </w:t>
+        <w:t xml:space="preserve"> 05_Final_predictions.ipynb </w:t>
       </w:r>
       <w:proofErr w:type="spellStart"/>
       <w:r>

</xml_diff>